<commit_message>
Update doc based on changes from Oct 28, 2018
</commit_message>
<xml_diff>
--- a/Docs/Tactical Monsters Clicker.docx
+++ b/Docs/Tactical Monsters Clicker.docx
@@ -32,6 +32,95 @@
         <w:pStyle w:val="Heading1"/>
       </w:pPr>
       <w:r>
+        <w:t>October 28, 2018 – Updates</w:t>
+      </w:r>
+    </w:p>
+    <w:p>
+      <w:pPr>
+        <w:pStyle w:val="ListParagraph"/>
+        <w:numPr>
+          <w:ilvl w:val="0"/>
+          <w:numId w:val="2"/>
+        </w:numPr>
+      </w:pPr>
+      <w:r>
+        <w:t>Added new resolution support: 1280x720</w:t>
+      </w:r>
+    </w:p>
+    <w:p>
+      <w:pPr>
+        <w:pStyle w:val="ListParagraph"/>
+        <w:numPr>
+          <w:ilvl w:val="0"/>
+          <w:numId w:val="2"/>
+        </w:numPr>
+      </w:pPr>
+      <w:r>
+        <w:t>Fixed the last images update in the game</w:t>
+      </w:r>
+    </w:p>
+    <w:p>
+      <w:pPr>
+        <w:pStyle w:val="ListParagraph"/>
+        <w:numPr>
+          <w:ilvl w:val="0"/>
+          <w:numId w:val="2"/>
+        </w:numPr>
+      </w:pPr>
+      <w:r>
+        <w:t>Feb 1, 2019 – the version works fine</w:t>
+      </w:r>
+      <w:bookmarkStart w:id="0" w:name="_GoBack"/>
+      <w:bookmarkEnd w:id="0"/>
+    </w:p>
+    <w:p>
+      <w:r>
+        <w:rPr>
+          <w:noProof/>
+        </w:rPr>
+        <w:drawing>
+          <wp:inline distT="0" distB="0" distL="0" distR="0" wp14:anchorId="2F1AB0F8" wp14:editId="54E65399">
+            <wp:extent cx="5943600" cy="2030730"/>
+            <wp:effectExtent l="0" t="0" r="0" b="7620"/>
+            <wp:docPr id="2" name="Picture 2"/>
+            <wp:cNvGraphicFramePr>
+              <a:graphicFrameLocks xmlns:a="http://schemas.openxmlformats.org/drawingml/2006/main" noChangeAspect="1"/>
+            </wp:cNvGraphicFramePr>
+            <a:graphic xmlns:a="http://schemas.openxmlformats.org/drawingml/2006/main">
+              <a:graphicData uri="http://schemas.openxmlformats.org/drawingml/2006/picture">
+                <pic:pic xmlns:pic="http://schemas.openxmlformats.org/drawingml/2006/picture">
+                  <pic:nvPicPr>
+                    <pic:cNvPr id="1" name=""/>
+                    <pic:cNvPicPr/>
+                  </pic:nvPicPr>
+                  <pic:blipFill>
+                    <a:blip r:embed="rId5"/>
+                    <a:stretch>
+                      <a:fillRect/>
+                    </a:stretch>
+                  </pic:blipFill>
+                  <pic:spPr>
+                    <a:xfrm>
+                      <a:off x="0" y="0"/>
+                      <a:ext cx="5943600" cy="2030730"/>
+                    </a:xfrm>
+                    <a:prstGeom prst="rect">
+                      <a:avLst/>
+                    </a:prstGeom>
+                  </pic:spPr>
+                </pic:pic>
+              </a:graphicData>
+            </a:graphic>
+          </wp:inline>
+        </w:drawing>
+      </w:r>
+    </w:p>
+    <w:p>
+      <w:pPr>
+        <w:pStyle w:val="Heading1"/>
+      </w:pPr>
+      <w:r>
+        <w:lastRenderedPageBreak/>
         <w:t>Configuration</w:t>
       </w:r>
     </w:p>
@@ -59,7 +148,7 @@
                     <pic:cNvPicPr/>
                   </pic:nvPicPr>
                   <pic:blipFill>
-                    <a:blip r:embed="rId5"/>
+                    <a:blip r:embed="rId6"/>
                     <a:stretch>
                       <a:fillRect/>
                     </a:stretch>
@@ -169,6 +258,7 @@
         <w:rPr>
           <w:noProof/>
         </w:rPr>
+        <w:lastRenderedPageBreak/>
         <w:drawing>
           <wp:inline distT="0" distB="0" distL="0" distR="0">
             <wp:extent cx="5943600" cy="3840480"/>
@@ -187,7 +277,7 @@
                     </pic:cNvPicPr>
                   </pic:nvPicPr>
                   <pic:blipFill>
-                    <a:blip r:embed="rId6">
+                    <a:blip r:embed="rId7">
                       <a:extLst>
                         <a:ext uri="{28A0092B-C50C-407E-A947-70E740481C1C}">
                           <a14:useLocalDpi xmlns:a14="http://schemas.microsoft.com/office/drawing/2010/main" val="0"/>
@@ -265,7 +355,7 @@
                     <pic:cNvPicPr/>
                   </pic:nvPicPr>
                   <pic:blipFill>
-                    <a:blip r:embed="rId7"/>
+                    <a:blip r:embed="rId8"/>
                     <a:stretch>
                       <a:fillRect/>
                     </a:stretch>
@@ -295,7 +385,6 @@
       <w:pPr>
         <w:jc w:val="both"/>
       </w:pPr>
-      <w:bookmarkStart w:id="0" w:name="_GoBack"/>
       <w:r>
         <w:t>From this time you can run the Clicker</w:t>
       </w:r>
@@ -303,7 +392,6 @@
         <w:t xml:space="preserve"> by it “Run” button.</w:t>
       </w:r>
     </w:p>
-    <w:bookmarkEnd w:id="0"/>
     <w:p>
       <w:pPr>
         <w:jc w:val="both"/>
@@ -328,7 +416,7 @@
                     <pic:cNvPicPr/>
                   </pic:nvPicPr>
                   <pic:blipFill>
-                    <a:blip r:embed="rId8"/>
+                    <a:blip r:embed="rId9"/>
                     <a:stretch>
                       <a:fillRect/>
                     </a:stretch>
@@ -474,8 +562,124 @@
       </w:rPr>
     </w:lvl>
   </w:abstractNum>
+  <w:abstractNum w:abstractNumId="1" w15:restartNumberingAfterBreak="0">
+    <w:nsid w:val="64457DD0"/>
+    <w:multiLevelType w:val="hybridMultilevel"/>
+    <w:tmpl w:val="D6BA5E66"/>
+    <w:lvl w:ilvl="0" w:tplc="04090001">
+      <w:start w:val="1"/>
+      <w:numFmt w:val="bullet"/>
+      <w:lvlText w:val=""/>
+      <w:lvlJc w:val="left"/>
+      <w:pPr>
+        <w:ind w:left="720" w:hanging="360"/>
+      </w:pPr>
+      <w:rPr>
+        <w:rFonts w:ascii="Symbol" w:hAnsi="Symbol" w:hint="default"/>
+      </w:rPr>
+    </w:lvl>
+    <w:lvl w:ilvl="1" w:tplc="04090003" w:tentative="1">
+      <w:start w:val="1"/>
+      <w:numFmt w:val="bullet"/>
+      <w:lvlText w:val="o"/>
+      <w:lvlJc w:val="left"/>
+      <w:pPr>
+        <w:ind w:left="1440" w:hanging="360"/>
+      </w:pPr>
+      <w:rPr>
+        <w:rFonts w:ascii="Courier New" w:hAnsi="Courier New" w:cs="Courier New" w:hint="default"/>
+      </w:rPr>
+    </w:lvl>
+    <w:lvl w:ilvl="2" w:tplc="04090005" w:tentative="1">
+      <w:start w:val="1"/>
+      <w:numFmt w:val="bullet"/>
+      <w:lvlText w:val=""/>
+      <w:lvlJc w:val="left"/>
+      <w:pPr>
+        <w:ind w:left="2160" w:hanging="360"/>
+      </w:pPr>
+      <w:rPr>
+        <w:rFonts w:ascii="Wingdings" w:hAnsi="Wingdings" w:hint="default"/>
+      </w:rPr>
+    </w:lvl>
+    <w:lvl w:ilvl="3" w:tplc="04090001" w:tentative="1">
+      <w:start w:val="1"/>
+      <w:numFmt w:val="bullet"/>
+      <w:lvlText w:val=""/>
+      <w:lvlJc w:val="left"/>
+      <w:pPr>
+        <w:ind w:left="2880" w:hanging="360"/>
+      </w:pPr>
+      <w:rPr>
+        <w:rFonts w:ascii="Symbol" w:hAnsi="Symbol" w:hint="default"/>
+      </w:rPr>
+    </w:lvl>
+    <w:lvl w:ilvl="4" w:tplc="04090003" w:tentative="1">
+      <w:start w:val="1"/>
+      <w:numFmt w:val="bullet"/>
+      <w:lvlText w:val="o"/>
+      <w:lvlJc w:val="left"/>
+      <w:pPr>
+        <w:ind w:left="3600" w:hanging="360"/>
+      </w:pPr>
+      <w:rPr>
+        <w:rFonts w:ascii="Courier New" w:hAnsi="Courier New" w:cs="Courier New" w:hint="default"/>
+      </w:rPr>
+    </w:lvl>
+    <w:lvl w:ilvl="5" w:tplc="04090005" w:tentative="1">
+      <w:start w:val="1"/>
+      <w:numFmt w:val="bullet"/>
+      <w:lvlText w:val=""/>
+      <w:lvlJc w:val="left"/>
+      <w:pPr>
+        <w:ind w:left="4320" w:hanging="360"/>
+      </w:pPr>
+      <w:rPr>
+        <w:rFonts w:ascii="Wingdings" w:hAnsi="Wingdings" w:hint="default"/>
+      </w:rPr>
+    </w:lvl>
+    <w:lvl w:ilvl="6" w:tplc="04090001" w:tentative="1">
+      <w:start w:val="1"/>
+      <w:numFmt w:val="bullet"/>
+      <w:lvlText w:val=""/>
+      <w:lvlJc w:val="left"/>
+      <w:pPr>
+        <w:ind w:left="5040" w:hanging="360"/>
+      </w:pPr>
+      <w:rPr>
+        <w:rFonts w:ascii="Symbol" w:hAnsi="Symbol" w:hint="default"/>
+      </w:rPr>
+    </w:lvl>
+    <w:lvl w:ilvl="7" w:tplc="04090003" w:tentative="1">
+      <w:start w:val="1"/>
+      <w:numFmt w:val="bullet"/>
+      <w:lvlText w:val="o"/>
+      <w:lvlJc w:val="left"/>
+      <w:pPr>
+        <w:ind w:left="5760" w:hanging="360"/>
+      </w:pPr>
+      <w:rPr>
+        <w:rFonts w:ascii="Courier New" w:hAnsi="Courier New" w:cs="Courier New" w:hint="default"/>
+      </w:rPr>
+    </w:lvl>
+    <w:lvl w:ilvl="8" w:tplc="04090005" w:tentative="1">
+      <w:start w:val="1"/>
+      <w:numFmt w:val="bullet"/>
+      <w:lvlText w:val=""/>
+      <w:lvlJc w:val="left"/>
+      <w:pPr>
+        <w:ind w:left="6480" w:hanging="360"/>
+      </w:pPr>
+      <w:rPr>
+        <w:rFonts w:ascii="Wingdings" w:hAnsi="Wingdings" w:hint="default"/>
+      </w:rPr>
+    </w:lvl>
+  </w:abstractNum>
   <w:num w:numId="1">
     <w:abstractNumId w:val="0"/>
+  </w:num>
+  <w:num w:numId="2">
+    <w:abstractNumId w:val="1"/>
   </w:num>
 </w:numbering>
 </file>

</xml_diff>